<commit_message>
Draft 4 is done!
Draft 4 is done! Also made edits to submission package - it is now ready for internal review.
</commit_message>
<xml_diff>
--- a/210621 - AG thesis/Thesis/Submission - peerJ/Figures/00 - Figure titles.docx
+++ b/210621 - AG thesis/Thesis/Submission - peerJ/Figures/00 - Figure titles.docx
@@ -7,11 +7,15 @@
         <w:spacing w:line="480" w:lineRule="auto"/>
         <w:rPr>
           <w:rFonts w:ascii="Times New Roman" w:hAnsi="Times New Roman" w:cs="Times New Roman"/>
-        </w:rPr>
-      </w:pPr>
-      <w:r>
-        <w:rPr>
-          <w:rFonts w:ascii="Times New Roman" w:hAnsi="Times New Roman" w:cs="Times New Roman"/>
+          <w:b/>
+          <w:bCs/>
+        </w:rPr>
+      </w:pPr>
+      <w:r>
+        <w:rPr>
+          <w:rFonts w:ascii="Times New Roman" w:hAnsi="Times New Roman" w:cs="Times New Roman"/>
+          <w:b/>
+          <w:bCs/>
         </w:rPr>
         <w:t>Figure 1. Graphical abstract of workflow.</w:t>
       </w:r>
@@ -139,7 +143,6 @@
         </w:rPr>
         <w:t xml:space="preserve">Figure 4. Box plots of the number of gene copies of </w:t>
       </w:r>
-      <w:proofErr w:type="spellStart"/>
       <w:r>
         <w:rPr>
           <w:rFonts w:ascii="Times New Roman" w:hAnsi="Times New Roman" w:cs="Times New Roman"/>
@@ -150,7 +153,6 @@
         </w:rPr>
         <w:t>uidA</w:t>
       </w:r>
-      <w:proofErr w:type="spellEnd"/>
       <w:r>
         <w:rPr>
           <w:rFonts w:ascii="Times New Roman" w:hAnsi="Times New Roman" w:cs="Times New Roman"/>
@@ -256,7 +258,13 @@
         <w:rPr>
           <w:rFonts w:ascii="Times New Roman" w:hAnsi="Times New Roman" w:cs="Times New Roman"/>
         </w:rPr>
-        <w:t>Only variable not</w:t>
+        <w:t>The o</w:t>
+      </w:r>
+      <w:r>
+        <w:rPr>
+          <w:rFonts w:ascii="Times New Roman" w:hAnsi="Times New Roman" w:cs="Times New Roman"/>
+        </w:rPr>
+        <w:t>nly variable not</w:t>
       </w:r>
       <w:r>
         <w:rPr>
@@ -467,7 +475,13 @@
         <w:rPr>
           <w:rFonts w:ascii="Times New Roman" w:hAnsi="Times New Roman" w:cs="Times New Roman"/>
         </w:rPr>
-        <w:t>Only variable not</w:t>
+        <w:t>The o</w:t>
+      </w:r>
+      <w:r>
+        <w:rPr>
+          <w:rFonts w:ascii="Times New Roman" w:hAnsi="Times New Roman" w:cs="Times New Roman"/>
+        </w:rPr>
+        <w:t>nly variable not</w:t>
       </w:r>
       <w:r>
         <w:rPr>
@@ -587,7 +601,13 @@
         <w:rPr>
           <w:rFonts w:ascii="Times New Roman" w:hAnsi="Times New Roman" w:cs="Times New Roman"/>
         </w:rPr>
-        <w:t>Only variable not</w:t>
+        <w:t>The o</w:t>
+      </w:r>
+      <w:r>
+        <w:rPr>
+          <w:rFonts w:ascii="Times New Roman" w:hAnsi="Times New Roman" w:cs="Times New Roman"/>
+        </w:rPr>
+        <w:t>nly variable not</w:t>
       </w:r>
       <w:r>
         <w:rPr>

</xml_diff>